<commit_message>
atualização do codigo do projeto
</commit_message>
<xml_diff>
--- a/05 - Estatistica Computacional/projetoDoc.docx
+++ b/05 - Estatistica Computacional/projetoDoc.docx
@@ -35,9 +35,7 @@
       </w:pPr>
       <w:r>
         <w:rPr>
-          <w:rFonts w:ascii="Arial" w:hAnsi="Arial"/>
-          <w:sz w:val="36"/>
-          <w:szCs w:val="36"/>
+          <w:b/>
         </w:rPr>
       </w:r>
     </w:p>
@@ -553,16 +551,7 @@
           <w:sz w:val="28"/>
           <w:szCs w:val="28"/>
         </w:rPr>
-        <w:t>Estatística Computacional</w:t>
-      </w:r>
-      <w:r>
-        <w:rPr>
-          <w:rFonts w:ascii="Arial" w:hAnsi="Arial"/>
-          <w:b/>
-          <w:sz w:val="28"/>
-          <w:szCs w:val="28"/>
-        </w:rPr>
-        <w:t xml:space="preserve"> </w:t>
+        <w:t xml:space="preserve">Estatística Computacional </w:t>
       </w:r>
     </w:p>
     <w:p>
@@ -816,15 +805,64 @@
     <w:p>
       <w:pPr>
         <w:pStyle w:val="Normal"/>
-        <w:rPr>
-          <w:rFonts w:ascii="Arial" w:hAnsi="Arial"/>
-        </w:rPr>
-      </w:pPr>
-      <w:r>
-        <w:rPr>
-          <w:rFonts w:ascii="Arial" w:hAnsi="Arial"/>
-        </w:rPr>
-        <w:t>api de dados→ http://archive.ics.uci.edu/ml/datasets/Auto+MPG</w:t>
+        <w:rPr/>
+      </w:pPr>
+      <w:r>
+        <w:rPr>
+          <w:rFonts w:ascii="Arial" w:hAnsi="Arial"/>
+        </w:rPr>
+        <w:t xml:space="preserve">base </w:t>
+      </w:r>
+      <w:r>
+        <w:rPr>
+          <w:rFonts w:ascii="Arial" w:hAnsi="Arial"/>
+        </w:rPr>
+        <w:t>de dados</w:t>
+      </w:r>
+    </w:p>
+    <w:p>
+      <w:pPr>
+        <w:pStyle w:val="Normal"/>
+        <w:rPr/>
+      </w:pPr>
+      <w:r>
+        <w:rPr>
+          <w:rFonts w:ascii="Arial" w:hAnsi="Arial"/>
+        </w:rPr>
+        <w:t>url-&gt;</w:t>
+      </w:r>
+      <w:r>
+        <w:rPr>
+          <w:rFonts w:ascii="Arial" w:hAnsi="Arial"/>
+        </w:rPr>
+        <w:t xml:space="preserve"> http://archive.ics.uci.edu/ml/datasets/Auto+MPG</w:t>
+      </w:r>
+    </w:p>
+    <w:p>
+      <w:pPr>
+        <w:pStyle w:val="Normal"/>
+        <w:rPr>
+          <w:rFonts w:ascii="Arial" w:hAnsi="Arial"/>
+        </w:rPr>
+      </w:pPr>
+      <w:r>
+        <w:rPr>
+          <w:rFonts w:ascii="Arial" w:hAnsi="Arial"/>
+        </w:rPr>
+      </w:r>
+    </w:p>
+    <w:p>
+      <w:pPr>
+        <w:pStyle w:val="Normal"/>
+        <w:rPr>
+          <w:rFonts w:ascii="Arial" w:hAnsi="Arial"/>
+        </w:rPr>
+      </w:pPr>
+      <w:r>
+        <w:rPr>
+          <w:rFonts w:ascii="Arial" w:hAnsi="Arial"/>
+        </w:rPr>
+        <w:t>descrição→ é uma base responsável por realizar uma analise dos carros, em relação á seu consumo de gasolina</w:t>
       </w:r>
     </w:p>
     <w:p>
@@ -876,7 +914,7 @@
         <w:gridCol w:w="2409"/>
         <w:gridCol w:w="2410"/>
         <w:gridCol w:w="2409"/>
-        <w:gridCol w:w="2410"/>
+        <w:gridCol w:w="2409"/>
       </w:tblGrid>
       <w:tr>
         <w:trPr/>
@@ -993,7 +1031,7 @@
         </w:tc>
         <w:tc>
           <w:tcPr>
-            <w:tcW w:w="2410" w:type="dxa"/>
+            <w:tcW w:w="2409" w:type="dxa"/>
             <w:tcBorders>
               <w:top w:val="single" w:sz="2" w:space="0" w:color="000000"/>
               <w:left w:val="single" w:sz="2" w:space="0" w:color="000000"/>
@@ -1037,6 +1075,7 @@
           <w:tcPr>
             <w:tcW w:w="2409" w:type="dxa"/>
             <w:tcBorders>
+              <w:top w:val="single" w:sz="2" w:space="0" w:color="000000"/>
               <w:left w:val="single" w:sz="2" w:space="0" w:color="000000"/>
               <w:bottom w:val="single" w:sz="2" w:space="0" w:color="000000"/>
               <w:insideH w:val="single" w:sz="2" w:space="0" w:color="000000"/>
@@ -1072,6 +1111,7 @@
           <w:tcPr>
             <w:tcW w:w="2410" w:type="dxa"/>
             <w:tcBorders>
+              <w:top w:val="single" w:sz="2" w:space="0" w:color="000000"/>
               <w:left w:val="single" w:sz="2" w:space="0" w:color="000000"/>
               <w:bottom w:val="single" w:sz="2" w:space="0" w:color="000000"/>
               <w:insideH w:val="single" w:sz="2" w:space="0" w:color="000000"/>
@@ -1107,6 +1147,7 @@
           <w:tcPr>
             <w:tcW w:w="2409" w:type="dxa"/>
             <w:tcBorders>
+              <w:top w:val="single" w:sz="2" w:space="0" w:color="000000"/>
               <w:left w:val="single" w:sz="2" w:space="0" w:color="000000"/>
               <w:bottom w:val="single" w:sz="2" w:space="0" w:color="000000"/>
               <w:insideH w:val="single" w:sz="2" w:space="0" w:color="000000"/>
@@ -1140,8 +1181,9 @@
         </w:tc>
         <w:tc>
           <w:tcPr>
-            <w:tcW w:w="2410" w:type="dxa"/>
-            <w:tcBorders>
+            <w:tcW w:w="2409" w:type="dxa"/>
+            <w:tcBorders>
+              <w:top w:val="single" w:sz="2" w:space="0" w:color="000000"/>
               <w:left w:val="single" w:sz="2" w:space="0" w:color="000000"/>
               <w:bottom w:val="single" w:sz="2" w:space="0" w:color="000000"/>
               <w:right w:val="single" w:sz="2" w:space="0" w:color="000000"/>
@@ -1182,6 +1224,7 @@
           <w:tcPr>
             <w:tcW w:w="2409" w:type="dxa"/>
             <w:tcBorders>
+              <w:top w:val="single" w:sz="2" w:space="0" w:color="000000"/>
               <w:left w:val="single" w:sz="2" w:space="0" w:color="000000"/>
               <w:bottom w:val="single" w:sz="2" w:space="0" w:color="000000"/>
               <w:insideH w:val="single" w:sz="2" w:space="0" w:color="000000"/>
@@ -1217,6 +1260,7 @@
           <w:tcPr>
             <w:tcW w:w="2410" w:type="dxa"/>
             <w:tcBorders>
+              <w:top w:val="single" w:sz="2" w:space="0" w:color="000000"/>
               <w:left w:val="single" w:sz="2" w:space="0" w:color="000000"/>
               <w:bottom w:val="single" w:sz="2" w:space="0" w:color="000000"/>
               <w:insideH w:val="single" w:sz="2" w:space="0" w:color="000000"/>
@@ -1252,6 +1296,7 @@
           <w:tcPr>
             <w:tcW w:w="2409" w:type="dxa"/>
             <w:tcBorders>
+              <w:top w:val="single" w:sz="2" w:space="0" w:color="000000"/>
               <w:left w:val="single" w:sz="2" w:space="0" w:color="000000"/>
               <w:bottom w:val="single" w:sz="2" w:space="0" w:color="000000"/>
               <w:insideH w:val="single" w:sz="2" w:space="0" w:color="000000"/>
@@ -1285,8 +1330,9 @@
         </w:tc>
         <w:tc>
           <w:tcPr>
-            <w:tcW w:w="2410" w:type="dxa"/>
-            <w:tcBorders>
+            <w:tcW w:w="2409" w:type="dxa"/>
+            <w:tcBorders>
+              <w:top w:val="single" w:sz="2" w:space="0" w:color="000000"/>
               <w:left w:val="single" w:sz="2" w:space="0" w:color="000000"/>
               <w:bottom w:val="single" w:sz="2" w:space="0" w:color="000000"/>
               <w:right w:val="single" w:sz="2" w:space="0" w:color="000000"/>
@@ -1327,6 +1373,7 @@
           <w:tcPr>
             <w:tcW w:w="2409" w:type="dxa"/>
             <w:tcBorders>
+              <w:top w:val="single" w:sz="2" w:space="0" w:color="000000"/>
               <w:left w:val="single" w:sz="2" w:space="0" w:color="000000"/>
               <w:bottom w:val="single" w:sz="2" w:space="0" w:color="000000"/>
               <w:insideH w:val="single" w:sz="2" w:space="0" w:color="000000"/>
@@ -1362,6 +1409,7 @@
           <w:tcPr>
             <w:tcW w:w="2410" w:type="dxa"/>
             <w:tcBorders>
+              <w:top w:val="single" w:sz="2" w:space="0" w:color="000000"/>
               <w:left w:val="single" w:sz="2" w:space="0" w:color="000000"/>
               <w:bottom w:val="single" w:sz="2" w:space="0" w:color="000000"/>
               <w:insideH w:val="single" w:sz="2" w:space="0" w:color="000000"/>
@@ -1397,6 +1445,7 @@
           <w:tcPr>
             <w:tcW w:w="2409" w:type="dxa"/>
             <w:tcBorders>
+              <w:top w:val="single" w:sz="2" w:space="0" w:color="000000"/>
               <w:left w:val="single" w:sz="2" w:space="0" w:color="000000"/>
               <w:bottom w:val="single" w:sz="2" w:space="0" w:color="000000"/>
               <w:insideH w:val="single" w:sz="2" w:space="0" w:color="000000"/>
@@ -1430,8 +1479,9 @@
         </w:tc>
         <w:tc>
           <w:tcPr>
-            <w:tcW w:w="2410" w:type="dxa"/>
-            <w:tcBorders>
+            <w:tcW w:w="2409" w:type="dxa"/>
+            <w:tcBorders>
+              <w:top w:val="single" w:sz="2" w:space="0" w:color="000000"/>
               <w:left w:val="single" w:sz="2" w:space="0" w:color="000000"/>
               <w:bottom w:val="single" w:sz="2" w:space="0" w:color="000000"/>
               <w:right w:val="single" w:sz="2" w:space="0" w:color="000000"/>
@@ -1472,6 +1522,7 @@
           <w:tcPr>
             <w:tcW w:w="2409" w:type="dxa"/>
             <w:tcBorders>
+              <w:top w:val="single" w:sz="2" w:space="0" w:color="000000"/>
               <w:left w:val="single" w:sz="2" w:space="0" w:color="000000"/>
               <w:bottom w:val="single" w:sz="2" w:space="0" w:color="000000"/>
               <w:insideH w:val="single" w:sz="2" w:space="0" w:color="000000"/>
@@ -1512,6 +1563,7 @@
           <w:tcPr>
             <w:tcW w:w="2410" w:type="dxa"/>
             <w:tcBorders>
+              <w:top w:val="single" w:sz="2" w:space="0" w:color="000000"/>
               <w:left w:val="single" w:sz="2" w:space="0" w:color="000000"/>
               <w:bottom w:val="single" w:sz="2" w:space="0" w:color="000000"/>
               <w:insideH w:val="single" w:sz="2" w:space="0" w:color="000000"/>
@@ -1552,6 +1604,7 @@
           <w:tcPr>
             <w:tcW w:w="2409" w:type="dxa"/>
             <w:tcBorders>
+              <w:top w:val="single" w:sz="2" w:space="0" w:color="000000"/>
               <w:left w:val="single" w:sz="2" w:space="0" w:color="000000"/>
               <w:bottom w:val="single" w:sz="2" w:space="0" w:color="000000"/>
               <w:insideH w:val="single" w:sz="2" w:space="0" w:color="000000"/>
@@ -1590,8 +1643,9 @@
         </w:tc>
         <w:tc>
           <w:tcPr>
-            <w:tcW w:w="2410" w:type="dxa"/>
-            <w:tcBorders>
+            <w:tcW w:w="2409" w:type="dxa"/>
+            <w:tcBorders>
+              <w:top w:val="single" w:sz="2" w:space="0" w:color="000000"/>
               <w:left w:val="single" w:sz="2" w:space="0" w:color="000000"/>
               <w:bottom w:val="single" w:sz="2" w:space="0" w:color="000000"/>
               <w:right w:val="single" w:sz="2" w:space="0" w:color="000000"/>
@@ -1637,6 +1691,7 @@
           <w:tcPr>
             <w:tcW w:w="2409" w:type="dxa"/>
             <w:tcBorders>
+              <w:top w:val="single" w:sz="2" w:space="0" w:color="000000"/>
               <w:left w:val="single" w:sz="2" w:space="0" w:color="000000"/>
               <w:bottom w:val="single" w:sz="2" w:space="0" w:color="000000"/>
               <w:insideH w:val="single" w:sz="2" w:space="0" w:color="000000"/>
@@ -1672,6 +1727,7 @@
           <w:tcPr>
             <w:tcW w:w="2410" w:type="dxa"/>
             <w:tcBorders>
+              <w:top w:val="single" w:sz="2" w:space="0" w:color="000000"/>
               <w:left w:val="single" w:sz="2" w:space="0" w:color="000000"/>
               <w:bottom w:val="single" w:sz="2" w:space="0" w:color="000000"/>
               <w:insideH w:val="single" w:sz="2" w:space="0" w:color="000000"/>
@@ -1707,6 +1763,7 @@
           <w:tcPr>
             <w:tcW w:w="2409" w:type="dxa"/>
             <w:tcBorders>
+              <w:top w:val="single" w:sz="2" w:space="0" w:color="000000"/>
               <w:left w:val="single" w:sz="2" w:space="0" w:color="000000"/>
               <w:bottom w:val="single" w:sz="2" w:space="0" w:color="000000"/>
               <w:insideH w:val="single" w:sz="2" w:space="0" w:color="000000"/>
@@ -1740,8 +1797,9 @@
         </w:tc>
         <w:tc>
           <w:tcPr>
-            <w:tcW w:w="2410" w:type="dxa"/>
-            <w:tcBorders>
+            <w:tcW w:w="2409" w:type="dxa"/>
+            <w:tcBorders>
+              <w:top w:val="single" w:sz="2" w:space="0" w:color="000000"/>
               <w:left w:val="single" w:sz="2" w:space="0" w:color="000000"/>
               <w:bottom w:val="single" w:sz="2" w:space="0" w:color="000000"/>
               <w:right w:val="single" w:sz="2" w:space="0" w:color="000000"/>
@@ -1782,6 +1840,7 @@
           <w:tcPr>
             <w:tcW w:w="2409" w:type="dxa"/>
             <w:tcBorders>
+              <w:top w:val="single" w:sz="2" w:space="0" w:color="000000"/>
               <w:left w:val="single" w:sz="2" w:space="0" w:color="000000"/>
               <w:bottom w:val="single" w:sz="2" w:space="0" w:color="000000"/>
               <w:insideH w:val="single" w:sz="2" w:space="0" w:color="000000"/>
@@ -1817,6 +1876,7 @@
           <w:tcPr>
             <w:tcW w:w="2410" w:type="dxa"/>
             <w:tcBorders>
+              <w:top w:val="single" w:sz="2" w:space="0" w:color="000000"/>
               <w:left w:val="single" w:sz="2" w:space="0" w:color="000000"/>
               <w:bottom w:val="single" w:sz="2" w:space="0" w:color="000000"/>
               <w:insideH w:val="single" w:sz="2" w:space="0" w:color="000000"/>
@@ -1852,6 +1912,7 @@
           <w:tcPr>
             <w:tcW w:w="2409" w:type="dxa"/>
             <w:tcBorders>
+              <w:top w:val="single" w:sz="2" w:space="0" w:color="000000"/>
               <w:left w:val="single" w:sz="2" w:space="0" w:color="000000"/>
               <w:bottom w:val="single" w:sz="2" w:space="0" w:color="000000"/>
               <w:insideH w:val="single" w:sz="2" w:space="0" w:color="000000"/>
@@ -1885,8 +1946,9 @@
         </w:tc>
         <w:tc>
           <w:tcPr>
-            <w:tcW w:w="2410" w:type="dxa"/>
-            <w:tcBorders>
+            <w:tcW w:w="2409" w:type="dxa"/>
+            <w:tcBorders>
+              <w:top w:val="single" w:sz="2" w:space="0" w:color="000000"/>
               <w:left w:val="single" w:sz="2" w:space="0" w:color="000000"/>
               <w:bottom w:val="single" w:sz="2" w:space="0" w:color="000000"/>
               <w:right w:val="single" w:sz="2" w:space="0" w:color="000000"/>
@@ -1927,6 +1989,7 @@
           <w:tcPr>
             <w:tcW w:w="2409" w:type="dxa"/>
             <w:tcBorders>
+              <w:top w:val="single" w:sz="2" w:space="0" w:color="000000"/>
               <w:left w:val="single" w:sz="2" w:space="0" w:color="000000"/>
               <w:bottom w:val="single" w:sz="2" w:space="0" w:color="000000"/>
               <w:insideH w:val="single" w:sz="2" w:space="0" w:color="000000"/>
@@ -1962,6 +2025,7 @@
           <w:tcPr>
             <w:tcW w:w="2410" w:type="dxa"/>
             <w:tcBorders>
+              <w:top w:val="single" w:sz="2" w:space="0" w:color="000000"/>
               <w:left w:val="single" w:sz="2" w:space="0" w:color="000000"/>
               <w:bottom w:val="single" w:sz="2" w:space="0" w:color="000000"/>
               <w:insideH w:val="single" w:sz="2" w:space="0" w:color="000000"/>
@@ -1997,6 +2061,7 @@
           <w:tcPr>
             <w:tcW w:w="2409" w:type="dxa"/>
             <w:tcBorders>
+              <w:top w:val="single" w:sz="2" w:space="0" w:color="000000"/>
               <w:left w:val="single" w:sz="2" w:space="0" w:color="000000"/>
               <w:bottom w:val="single" w:sz="2" w:space="0" w:color="000000"/>
               <w:insideH w:val="single" w:sz="2" w:space="0" w:color="000000"/>
@@ -2030,8 +2095,9 @@
         </w:tc>
         <w:tc>
           <w:tcPr>
-            <w:tcW w:w="2410" w:type="dxa"/>
-            <w:tcBorders>
+            <w:tcW w:w="2409" w:type="dxa"/>
+            <w:tcBorders>
+              <w:top w:val="single" w:sz="2" w:space="0" w:color="000000"/>
               <w:left w:val="single" w:sz="2" w:space="0" w:color="000000"/>
               <w:bottom w:val="single" w:sz="2" w:space="0" w:color="000000"/>
               <w:right w:val="single" w:sz="2" w:space="0" w:color="000000"/>
@@ -2072,6 +2138,7 @@
           <w:tcPr>
             <w:tcW w:w="2409" w:type="dxa"/>
             <w:tcBorders>
+              <w:top w:val="single" w:sz="2" w:space="0" w:color="000000"/>
               <w:left w:val="single" w:sz="2" w:space="0" w:color="000000"/>
               <w:bottom w:val="single" w:sz="2" w:space="0" w:color="000000"/>
               <w:insideH w:val="single" w:sz="2" w:space="0" w:color="000000"/>
@@ -2107,6 +2174,7 @@
           <w:tcPr>
             <w:tcW w:w="2410" w:type="dxa"/>
             <w:tcBorders>
+              <w:top w:val="single" w:sz="2" w:space="0" w:color="000000"/>
               <w:left w:val="single" w:sz="2" w:space="0" w:color="000000"/>
               <w:bottom w:val="single" w:sz="2" w:space="0" w:color="000000"/>
               <w:insideH w:val="single" w:sz="2" w:space="0" w:color="000000"/>
@@ -2142,6 +2210,7 @@
           <w:tcPr>
             <w:tcW w:w="2409" w:type="dxa"/>
             <w:tcBorders>
+              <w:top w:val="single" w:sz="2" w:space="0" w:color="000000"/>
               <w:left w:val="single" w:sz="2" w:space="0" w:color="000000"/>
               <w:bottom w:val="single" w:sz="2" w:space="0" w:color="000000"/>
               <w:insideH w:val="single" w:sz="2" w:space="0" w:color="000000"/>
@@ -2175,8 +2244,9 @@
         </w:tc>
         <w:tc>
           <w:tcPr>
-            <w:tcW w:w="2410" w:type="dxa"/>
-            <w:tcBorders>
+            <w:tcW w:w="2409" w:type="dxa"/>
+            <w:tcBorders>
+              <w:top w:val="single" w:sz="2" w:space="0" w:color="000000"/>
               <w:left w:val="single" w:sz="2" w:space="0" w:color="000000"/>
               <w:bottom w:val="single" w:sz="2" w:space="0" w:color="000000"/>
               <w:right w:val="single" w:sz="2" w:space="0" w:color="000000"/>
@@ -2217,6 +2287,7 @@
           <w:tcPr>
             <w:tcW w:w="2409" w:type="dxa"/>
             <w:tcBorders>
+              <w:top w:val="single" w:sz="2" w:space="0" w:color="000000"/>
               <w:left w:val="single" w:sz="2" w:space="0" w:color="000000"/>
               <w:bottom w:val="single" w:sz="2" w:space="0" w:color="000000"/>
               <w:insideH w:val="single" w:sz="2" w:space="0" w:color="000000"/>
@@ -2257,6 +2328,7 @@
           <w:tcPr>
             <w:tcW w:w="2410" w:type="dxa"/>
             <w:tcBorders>
+              <w:top w:val="single" w:sz="2" w:space="0" w:color="000000"/>
               <w:left w:val="single" w:sz="2" w:space="0" w:color="000000"/>
               <w:bottom w:val="single" w:sz="2" w:space="0" w:color="000000"/>
               <w:insideH w:val="single" w:sz="2" w:space="0" w:color="000000"/>
@@ -2297,6 +2369,7 @@
           <w:tcPr>
             <w:tcW w:w="2409" w:type="dxa"/>
             <w:tcBorders>
+              <w:top w:val="single" w:sz="2" w:space="0" w:color="000000"/>
               <w:left w:val="single" w:sz="2" w:space="0" w:color="000000"/>
               <w:bottom w:val="single" w:sz="2" w:space="0" w:color="000000"/>
               <w:insideH w:val="single" w:sz="2" w:space="0" w:color="000000"/>
@@ -2335,8 +2408,9 @@
         </w:tc>
         <w:tc>
           <w:tcPr>
-            <w:tcW w:w="2410" w:type="dxa"/>
-            <w:tcBorders>
+            <w:tcW w:w="2409" w:type="dxa"/>
+            <w:tcBorders>
+              <w:top w:val="single" w:sz="2" w:space="0" w:color="000000"/>
               <w:left w:val="single" w:sz="2" w:space="0" w:color="000000"/>
               <w:bottom w:val="single" w:sz="2" w:space="0" w:color="000000"/>
               <w:right w:val="single" w:sz="2" w:space="0" w:color="000000"/>
@@ -2401,13 +2475,7 @@
         <w:rPr>
           <w:rFonts w:ascii="Arial" w:hAnsi="Arial"/>
         </w:rPr>
-        <w:t xml:space="preserve">Conclusões </w:t>
-      </w:r>
-      <w:r>
-        <w:rPr>
-          <w:rFonts w:ascii="Arial" w:hAnsi="Arial"/>
-        </w:rPr>
-        <w:t xml:space="preserve">após análise dos dados </w:t>
+        <w:t xml:space="preserve">Conclusões após análise dos dados </w:t>
       </w:r>
     </w:p>
     <w:p>
@@ -2424,7 +2492,12 @@
       </w:pPr>
       <w:r>
         <w:rPr>
-          <w:rFonts w:ascii="Arial" w:hAnsi="Arial"/>
+          <w:rFonts w:eastAsia="NSimSun" w:cs="Mangal"/>
+          <w:color w:val="auto"/>
+          <w:kern w:val="2"/>
+          <w:sz w:val="24"/>
+          <w:szCs w:val="24"/>
+          <w:lang w:val="pt-BR" w:eastAsia="zh-CN" w:bidi="hi-IN"/>
         </w:rPr>
       </w:r>
     </w:p>
@@ -2444,8 +2517,39 @@
           <w:szCs w:val="24"/>
           <w:lang w:val="pt-BR" w:eastAsia="zh-CN" w:bidi="hi-IN"/>
         </w:rPr>
-        <w:t xml:space="preserve">Referente a </w:t>
-      </w:r>
+        <w:t>Referente a Interpretação de B</w:t>
+      </w:r>
+    </w:p>
+    <w:p>
+      <w:pPr>
+        <w:pStyle w:val="Normal"/>
+        <w:rPr>
+          <w:rFonts w:eastAsia="NSimSun" w:cs="Mangal"/>
+          <w:color w:val="auto"/>
+          <w:kern w:val="2"/>
+          <w:sz w:val="24"/>
+          <w:szCs w:val="24"/>
+          <w:lang w:val="pt-BR" w:eastAsia="zh-CN" w:bidi="hi-IN"/>
+        </w:rPr>
+      </w:pPr>
+      <w:r>
+        <w:rPr>
+          <w:rFonts w:eastAsia="NSimSun" w:cs="Mangal"/>
+          <w:color w:val="auto"/>
+          <w:kern w:val="2"/>
+          <w:sz w:val="24"/>
+          <w:szCs w:val="24"/>
+          <w:lang w:val="pt-BR" w:eastAsia="zh-CN" w:bidi="hi-IN"/>
+        </w:rPr>
+      </w:r>
+    </w:p>
+    <w:p>
+      <w:pPr>
+        <w:pStyle w:val="Normal"/>
+        <w:rPr>
+          <w:rFonts w:ascii="Arial" w:hAnsi="Arial"/>
+        </w:rPr>
+      </w:pPr>
       <w:r>
         <w:rPr>
           <w:rFonts w:eastAsia="NSimSun" w:cs="Mangal" w:ascii="Arial" w:hAnsi="Arial"/>
@@ -2455,7 +2559,7 @@
           <w:szCs w:val="24"/>
           <w:lang w:val="pt-BR" w:eastAsia="zh-CN" w:bidi="hi-IN"/>
         </w:rPr>
-        <w:t>Interpretação de B</w:t>
+        <w:t>Aumentando a quantidade de cilindros(X),o consumo de gasolina mpg(Y) aumenta, em media, 2,60 por litro, e com 1 litro em  X, Y será de 17,04, já que sua amplitude é de 16,78.</w:t>
       </w:r>
     </w:p>
     <w:p>
@@ -2472,7 +2576,12 @@
       </w:pPr>
       <w:r>
         <w:rPr>
-          <w:rFonts w:ascii="Arial" w:hAnsi="Arial"/>
+          <w:rFonts w:eastAsia="NSimSun" w:cs="Mangal"/>
+          <w:color w:val="auto"/>
+          <w:kern w:val="2"/>
+          <w:sz w:val="24"/>
+          <w:szCs w:val="24"/>
+          <w:lang w:val="pt-BR" w:eastAsia="zh-CN" w:bidi="hi-IN"/>
         </w:rPr>
       </w:r>
     </w:p>
@@ -2492,165 +2601,7 @@
           <w:szCs w:val="24"/>
           <w:lang w:val="pt-BR" w:eastAsia="zh-CN" w:bidi="hi-IN"/>
         </w:rPr>
-        <w:t xml:space="preserve">Aumentando a quantidade de cilindros(X),o consumo de gasolina mpg(Y) </w:t>
-      </w:r>
-      <w:r>
-        <w:rPr>
-          <w:rFonts w:eastAsia="NSimSun" w:cs="Mangal" w:ascii="Arial" w:hAnsi="Arial"/>
-          <w:color w:val="auto"/>
-          <w:kern w:val="2"/>
-          <w:sz w:val="24"/>
-          <w:szCs w:val="24"/>
-          <w:lang w:val="pt-BR" w:eastAsia="zh-CN" w:bidi="hi-IN"/>
-        </w:rPr>
-        <w:t>aumenta</w:t>
-      </w:r>
-      <w:r>
-        <w:rPr>
-          <w:rFonts w:eastAsia="NSimSun" w:cs="Mangal" w:ascii="Arial" w:hAnsi="Arial"/>
-          <w:color w:val="auto"/>
-          <w:kern w:val="2"/>
-          <w:sz w:val="24"/>
-          <w:szCs w:val="24"/>
-          <w:lang w:val="pt-BR" w:eastAsia="zh-CN" w:bidi="hi-IN"/>
-        </w:rPr>
-        <w:t xml:space="preserve">, em media, </w:t>
-      </w:r>
-      <w:r>
-        <w:rPr>
-          <w:rFonts w:eastAsia="NSimSun" w:cs="Mangal" w:ascii="Arial" w:hAnsi="Arial"/>
-          <w:color w:val="auto"/>
-          <w:kern w:val="2"/>
-          <w:sz w:val="24"/>
-          <w:szCs w:val="24"/>
-          <w:lang w:val="pt-BR" w:eastAsia="zh-CN" w:bidi="hi-IN"/>
-        </w:rPr>
-        <w:t>2,60</w:t>
-      </w:r>
-      <w:r>
-        <w:rPr>
-          <w:rFonts w:eastAsia="NSimSun" w:cs="Mangal" w:ascii="Arial" w:hAnsi="Arial"/>
-          <w:color w:val="auto"/>
-          <w:kern w:val="2"/>
-          <w:sz w:val="24"/>
-          <w:szCs w:val="24"/>
-          <w:lang w:val="pt-BR" w:eastAsia="zh-CN" w:bidi="hi-IN"/>
-        </w:rPr>
-        <w:t xml:space="preserve"> por litro, </w:t>
-      </w:r>
-      <w:r>
-        <w:rPr>
-          <w:rFonts w:eastAsia="NSimSun" w:cs="Mangal" w:ascii="Arial" w:hAnsi="Arial"/>
-          <w:color w:val="auto"/>
-          <w:kern w:val="2"/>
-          <w:sz w:val="24"/>
-          <w:szCs w:val="24"/>
-          <w:lang w:val="pt-BR" w:eastAsia="zh-CN" w:bidi="hi-IN"/>
-        </w:rPr>
-        <w:t>e com 1 litro em  X, Y será de 1</w:t>
-      </w:r>
-      <w:r>
-        <w:rPr>
-          <w:rFonts w:eastAsia="NSimSun" w:cs="Mangal" w:ascii="Arial" w:hAnsi="Arial"/>
-          <w:color w:val="auto"/>
-          <w:kern w:val="2"/>
-          <w:sz w:val="24"/>
-          <w:szCs w:val="24"/>
-          <w:lang w:val="pt-BR" w:eastAsia="zh-CN" w:bidi="hi-IN"/>
-        </w:rPr>
-        <w:t>7</w:t>
-      </w:r>
-      <w:r>
-        <w:rPr>
-          <w:rFonts w:eastAsia="NSimSun" w:cs="Mangal" w:ascii="Arial" w:hAnsi="Arial"/>
-          <w:color w:val="auto"/>
-          <w:kern w:val="2"/>
-          <w:sz w:val="24"/>
-          <w:szCs w:val="24"/>
-          <w:lang w:val="pt-BR" w:eastAsia="zh-CN" w:bidi="hi-IN"/>
-        </w:rPr>
-        <w:t xml:space="preserve">,04, </w:t>
-      </w:r>
-      <w:r>
-        <w:rPr>
-          <w:rFonts w:eastAsia="NSimSun" w:cs="Mangal" w:ascii="Arial" w:hAnsi="Arial"/>
-          <w:color w:val="auto"/>
-          <w:kern w:val="2"/>
-          <w:sz w:val="24"/>
-          <w:szCs w:val="24"/>
-          <w:lang w:val="pt-BR" w:eastAsia="zh-CN" w:bidi="hi-IN"/>
-        </w:rPr>
-        <w:t>já que sua amplitude é de 16,78.</w:t>
-      </w:r>
-    </w:p>
-    <w:p>
-      <w:pPr>
-        <w:pStyle w:val="Normal"/>
-        <w:rPr>
-          <w:rFonts w:eastAsia="NSimSun" w:cs="Mangal"/>
-          <w:color w:val="auto"/>
-          <w:kern w:val="2"/>
-          <w:sz w:val="24"/>
-          <w:szCs w:val="24"/>
-          <w:lang w:val="pt-BR" w:eastAsia="zh-CN" w:bidi="hi-IN"/>
-        </w:rPr>
-      </w:pPr>
-      <w:r>
-        <w:rPr>
-          <w:rFonts w:ascii="Arial" w:hAnsi="Arial"/>
-        </w:rPr>
-      </w:r>
-    </w:p>
-    <w:p>
-      <w:pPr>
-        <w:pStyle w:val="Normal"/>
-        <w:rPr>
-          <w:rFonts w:ascii="Arial" w:hAnsi="Arial"/>
-        </w:rPr>
-      </w:pPr>
-      <w:r>
-        <w:rPr>
-          <w:rFonts w:eastAsia="NSimSun" w:cs="Mangal" w:ascii="Arial" w:hAnsi="Arial"/>
-          <w:color w:val="auto"/>
-          <w:kern w:val="2"/>
-          <w:sz w:val="24"/>
-          <w:szCs w:val="24"/>
-          <w:lang w:val="pt-BR" w:eastAsia="zh-CN" w:bidi="hi-IN"/>
-        </w:rPr>
-        <w:t xml:space="preserve">y </w:t>
-      </w:r>
-      <w:r>
-        <w:rPr>
-          <w:rFonts w:eastAsia="NSimSun" w:cs="Mangal" w:ascii="Arial" w:hAnsi="Arial"/>
-          <w:color w:val="auto"/>
-          <w:kern w:val="2"/>
-          <w:sz w:val="24"/>
-          <w:szCs w:val="24"/>
-          <w:lang w:val="pt-BR" w:eastAsia="zh-CN" w:bidi="hi-IN"/>
-        </w:rPr>
-        <w:t xml:space="preserve">= </w:t>
-      </w:r>
-      <w:r>
-        <w:rPr>
-          <w:rFonts w:eastAsia="NSimSun" w:cs="Mangal" w:ascii="Arial" w:hAnsi="Arial"/>
-          <w:color w:val="auto"/>
-          <w:kern w:val="2"/>
-          <w:sz w:val="24"/>
-          <w:szCs w:val="24"/>
-          <w:lang w:val="pt-BR" w:eastAsia="zh-CN" w:bidi="hi-IN"/>
-        </w:rPr>
-        <w:t xml:space="preserve">a + (b * x)→ </w:t>
-      </w:r>
-      <w:r>
-        <w:rPr>
-          <w:rFonts w:eastAsia="NSimSun" w:cs="Mangal" w:ascii="Arial" w:hAnsi="Arial"/>
-          <w:color w:val="auto"/>
-          <w:kern w:val="2"/>
-          <w:sz w:val="24"/>
-          <w:szCs w:val="24"/>
-          <w:lang w:val="pt-BR" w:eastAsia="zh-CN" w:bidi="hi-IN"/>
-        </w:rPr>
-        <w:t>(</w:t>
+        <w:t>y = a + (b * x)→ (</w:t>
       </w:r>
       <w:r>
         <w:rPr>
@@ -2666,71 +2617,232 @@
           <w:szCs w:val="24"/>
           <w:lang w:val="pt-BR" w:eastAsia="zh-CN" w:bidi="hi-IN"/>
         </w:rPr>
-        <w:t xml:space="preserve">16,78 </w:t>
-      </w:r>
+        <w:t>16,78 +  (0,26 * 1) )→16,78 + (0,26)→17,04 litros</w:t>
+      </w:r>
+    </w:p>
+    <w:p>
+      <w:pPr>
+        <w:pStyle w:val="Normal"/>
+        <w:rPr>
+          <w:rFonts w:eastAsia="NSimSun" w:cs="Mangal"/>
+          <w:color w:val="auto"/>
+          <w:kern w:val="2"/>
+          <w:sz w:val="24"/>
+          <w:szCs w:val="24"/>
+          <w:lang w:val="pt-BR" w:eastAsia="zh-CN" w:bidi="hi-IN"/>
+        </w:rPr>
+      </w:pPr>
+      <w:r>
+        <w:rPr>
+          <w:rFonts w:eastAsia="NSimSun" w:cs="Mangal"/>
+          <w:color w:val="auto"/>
+          <w:kern w:val="2"/>
+          <w:sz w:val="24"/>
+          <w:szCs w:val="24"/>
+          <w:lang w:val="pt-BR" w:eastAsia="zh-CN" w:bidi="hi-IN"/>
+        </w:rPr>
+      </w:r>
+    </w:p>
+    <w:p>
+      <w:pPr>
+        <w:pStyle w:val="Normal"/>
+        <w:rPr>
+          <w:rFonts w:ascii="Arial" w:hAnsi="Arial"/>
+        </w:rPr>
+      </w:pPr>
       <w:r>
         <w:rPr>
           <w:rFonts w:eastAsia="NSimSun" w:cs="Mangal" w:ascii="Arial" w:hAnsi="Arial"/>
-          <w:b w:val="false"/>
-          <w:i w:val="false"/>
-          <w:caps w:val="false"/>
-          <w:smallCaps w:val="false"/>
-          <w:color w:val="auto"/>
-          <w:spacing w:val="0"/>
-          <w:kern w:val="2"/>
-          <w:sz w:val="24"/>
-          <w:szCs w:val="24"/>
-          <w:lang w:val="pt-BR" w:eastAsia="zh-CN" w:bidi="hi-IN"/>
-        </w:rPr>
-        <w:t xml:space="preserve">+  </w:t>
-      </w:r>
+          <w:color w:val="auto"/>
+          <w:kern w:val="2"/>
+          <w:sz w:val="24"/>
+          <w:szCs w:val="24"/>
+          <w:lang w:val="pt-BR" w:eastAsia="zh-CN" w:bidi="hi-IN"/>
+        </w:rPr>
+        <w:t xml:space="preserve">Maiores valores para x, são dos atributos: cilindros, aceleração e ano Modelo segundo á coleta de dados da api. </w:t>
+      </w:r>
+    </w:p>
+    <w:p>
+      <w:pPr>
+        <w:pStyle w:val="Normal"/>
+        <w:rPr>
+          <w:rFonts w:eastAsia="NSimSun" w:cs="Mangal"/>
+          <w:color w:val="auto"/>
+          <w:kern w:val="2"/>
+          <w:sz w:val="24"/>
+          <w:szCs w:val="24"/>
+          <w:lang w:val="pt-BR" w:eastAsia="zh-CN" w:bidi="hi-IN"/>
+        </w:rPr>
+      </w:pPr>
+      <w:r>
+        <w:rPr>
+          <w:rFonts w:eastAsia="NSimSun" w:cs="Mangal"/>
+          <w:color w:val="auto"/>
+          <w:kern w:val="2"/>
+          <w:sz w:val="24"/>
+          <w:szCs w:val="24"/>
+          <w:lang w:val="pt-BR" w:eastAsia="zh-CN" w:bidi="hi-IN"/>
+        </w:rPr>
+      </w:r>
+    </w:p>
+    <w:p>
+      <w:pPr>
+        <w:pStyle w:val="Normal"/>
+        <w:rPr/>
+      </w:pPr>
       <w:r>
         <w:rPr>
           <w:rFonts w:eastAsia="NSimSun" w:cs="Mangal" w:ascii="Arial" w:hAnsi="Arial"/>
-          <w:b w:val="false"/>
-          <w:i w:val="false"/>
-          <w:caps w:val="false"/>
-          <w:smallCaps w:val="false"/>
-          <w:color w:val="auto"/>
-          <w:spacing w:val="0"/>
-          <w:kern w:val="2"/>
-          <w:sz w:val="24"/>
-          <w:szCs w:val="24"/>
-          <w:lang w:val="pt-BR" w:eastAsia="zh-CN" w:bidi="hi-IN"/>
-        </w:rPr>
-        <w:t>(</w:t>
-      </w:r>
+          <w:color w:val="auto"/>
+          <w:kern w:val="2"/>
+          <w:sz w:val="24"/>
+          <w:szCs w:val="24"/>
+          <w:lang w:val="pt-BR" w:eastAsia="zh-CN" w:bidi="hi-IN"/>
+        </w:rPr>
+        <w:t>O Y é o atributo: Mpg consumo de gasolina</w:t>
+      </w:r>
+    </w:p>
+    <w:p>
+      <w:pPr>
+        <w:pStyle w:val="Normal"/>
+        <w:rPr>
+          <w:rFonts w:ascii="Arial" w:hAnsi="Arial" w:eastAsia="NSimSun" w:cs="Mangal"/>
+          <w:color w:val="auto"/>
+          <w:kern w:val="2"/>
+          <w:sz w:val="24"/>
+          <w:szCs w:val="24"/>
+          <w:lang w:val="pt-BR" w:eastAsia="zh-CN" w:bidi="hi-IN"/>
+        </w:rPr>
+      </w:pPr>
+      <w:r>
+        <w:rPr/>
+      </w:r>
+    </w:p>
+    <w:p>
+      <w:pPr>
+        <w:pStyle w:val="Normal"/>
+        <w:rPr>
+          <w:rFonts w:ascii="Arial" w:hAnsi="Arial" w:eastAsia="NSimSun" w:cs="Mangal"/>
+          <w:color w:val="auto"/>
+          <w:kern w:val="2"/>
+          <w:sz w:val="24"/>
+          <w:szCs w:val="24"/>
+          <w:lang w:val="pt-BR" w:eastAsia="zh-CN" w:bidi="hi-IN"/>
+        </w:rPr>
+      </w:pPr>
+      <w:r>
+        <w:rPr/>
+      </w:r>
+    </w:p>
+    <w:p>
+      <w:pPr>
+        <w:pStyle w:val="Normal"/>
+        <w:rPr>
+          <w:rFonts w:eastAsia="NSimSun" w:cs="Mangal"/>
+          <w:color w:val="auto"/>
+          <w:kern w:val="2"/>
+          <w:sz w:val="24"/>
+          <w:szCs w:val="24"/>
+          <w:lang w:val="pt-BR" w:eastAsia="zh-CN" w:bidi="hi-IN"/>
+        </w:rPr>
+      </w:pPr>
+      <w:r>
+        <w:rPr>
+          <w:rFonts w:eastAsia="NSimSun" w:cs="Mangal"/>
+          <w:color w:val="auto"/>
+          <w:kern w:val="2"/>
+          <w:sz w:val="24"/>
+          <w:szCs w:val="24"/>
+          <w:lang w:val="pt-BR" w:eastAsia="zh-CN" w:bidi="hi-IN"/>
+        </w:rPr>
+      </w:r>
+    </w:p>
+    <w:p>
+      <w:pPr>
+        <w:pStyle w:val="Normal"/>
+        <w:rPr>
+          <w:rFonts w:eastAsia="NSimSun" w:cs="Mangal"/>
+          <w:color w:val="auto"/>
+          <w:kern w:val="2"/>
+          <w:sz w:val="24"/>
+          <w:szCs w:val="24"/>
+          <w:lang w:val="pt-BR" w:eastAsia="zh-CN" w:bidi="hi-IN"/>
+        </w:rPr>
+      </w:pPr>
+      <w:r>
+        <w:rPr>
+          <w:rFonts w:eastAsia="NSimSun" w:cs="Mangal"/>
+          <w:color w:val="auto"/>
+          <w:kern w:val="2"/>
+          <w:sz w:val="24"/>
+          <w:szCs w:val="24"/>
+          <w:lang w:val="pt-BR" w:eastAsia="zh-CN" w:bidi="hi-IN"/>
+        </w:rPr>
+      </w:r>
+    </w:p>
+    <w:p>
+      <w:pPr>
+        <w:pStyle w:val="Normal"/>
+        <w:rPr>
+          <w:rFonts w:eastAsia="NSimSun" w:cs="Mangal"/>
+          <w:color w:val="auto"/>
+          <w:kern w:val="2"/>
+          <w:sz w:val="24"/>
+          <w:szCs w:val="24"/>
+          <w:lang w:val="pt-BR" w:eastAsia="zh-CN" w:bidi="hi-IN"/>
+        </w:rPr>
+      </w:pPr>
+      <w:r>
+        <w:rPr>
+          <w:rFonts w:eastAsia="NSimSun" w:cs="Mangal"/>
+          <w:color w:val="auto"/>
+          <w:kern w:val="2"/>
+          <w:sz w:val="24"/>
+          <w:szCs w:val="24"/>
+          <w:lang w:val="pt-BR" w:eastAsia="zh-CN" w:bidi="hi-IN"/>
+        </w:rPr>
+      </w:r>
+    </w:p>
+    <w:p>
+      <w:pPr>
+        <w:pStyle w:val="Normal"/>
+        <w:rPr>
+          <w:rFonts w:eastAsia="NSimSun" w:cs="Mangal"/>
+          <w:color w:val="auto"/>
+          <w:kern w:val="2"/>
+          <w:sz w:val="24"/>
+          <w:szCs w:val="24"/>
+          <w:lang w:val="pt-BR" w:eastAsia="zh-CN" w:bidi="hi-IN"/>
+        </w:rPr>
+      </w:pPr>
+      <w:r>
+        <w:rPr>
+          <w:rFonts w:eastAsia="NSimSun" w:cs="Mangal"/>
+          <w:color w:val="auto"/>
+          <w:kern w:val="2"/>
+          <w:sz w:val="24"/>
+          <w:szCs w:val="24"/>
+          <w:lang w:val="pt-BR" w:eastAsia="zh-CN" w:bidi="hi-IN"/>
+        </w:rPr>
+      </w:r>
+    </w:p>
+    <w:p>
+      <w:pPr>
+        <w:pStyle w:val="Normal"/>
+        <w:rPr>
+          <w:rFonts w:ascii="Arial" w:hAnsi="Arial"/>
+        </w:rPr>
+      </w:pPr>
       <w:r>
         <w:rPr>
           <w:rFonts w:eastAsia="NSimSun" w:cs="Mangal" w:ascii="Arial" w:hAnsi="Arial"/>
-          <w:b w:val="false"/>
-          <w:i w:val="false"/>
-          <w:caps w:val="false"/>
-          <w:smallCaps w:val="false"/>
-          <w:color w:val="auto"/>
-          <w:spacing w:val="0"/>
-          <w:kern w:val="2"/>
-          <w:sz w:val="24"/>
-          <w:szCs w:val="24"/>
-          <w:lang w:val="pt-BR" w:eastAsia="zh-CN" w:bidi="hi-IN"/>
-        </w:rPr>
-        <w:t xml:space="preserve">0,26 * </w:t>
-      </w:r>
-      <w:r>
-        <w:rPr>
-          <w:rFonts w:eastAsia="NSimSun" w:cs="Mangal" w:ascii="Arial" w:hAnsi="Arial"/>
-          <w:b w:val="false"/>
-          <w:i w:val="false"/>
-          <w:caps w:val="false"/>
-          <w:smallCaps w:val="false"/>
-          <w:color w:val="auto"/>
-          <w:spacing w:val="0"/>
-          <w:kern w:val="2"/>
-          <w:sz w:val="24"/>
-          <w:szCs w:val="24"/>
-          <w:lang w:val="pt-BR" w:eastAsia="zh-CN" w:bidi="hi-IN"/>
-        </w:rPr>
-        <w:t>1) )→16,78 + (0,26)→17,04 litros</w:t>
+          <w:color w:val="auto"/>
+          <w:kern w:val="2"/>
+          <w:sz w:val="24"/>
+          <w:szCs w:val="24"/>
+          <w:lang w:val="pt-BR" w:eastAsia="zh-CN" w:bidi="hi-IN"/>
+        </w:rPr>
+        <w:t>Gráfico de relação entre o consumo de combustível com á quantidade de Cilindros composta no carro.</w:t>
       </w:r>
     </w:p>
     <w:p>
@@ -2747,33 +2859,6 @@
       </w:pPr>
       <w:r>
         <w:rPr>
-          <w:rFonts w:ascii="Arial" w:hAnsi="Arial"/>
-        </w:rPr>
-      </w:r>
-    </w:p>
-    <w:p>
-      <w:pPr>
-        <w:pStyle w:val="Normal"/>
-        <w:rPr>
-          <w:rFonts w:ascii="Arial" w:hAnsi="Arial"/>
-        </w:rPr>
-      </w:pPr>
-      <w:r>
-        <w:rPr>
-          <w:rFonts w:eastAsia="NSimSun" w:cs="Mangal" w:ascii="Arial" w:hAnsi="Arial"/>
-          <w:color w:val="auto"/>
-          <w:kern w:val="2"/>
-          <w:sz w:val="24"/>
-          <w:szCs w:val="24"/>
-          <w:lang w:val="pt-BR" w:eastAsia="zh-CN" w:bidi="hi-IN"/>
-        </w:rPr>
-        <w:t xml:space="preserve">Maiores valores para x, são dos atributos: cilindros, aceleração e ano Modelo segundo á coleta de dados da api. </w:t>
-      </w:r>
-    </w:p>
-    <w:p>
-      <w:pPr>
-        <w:pStyle w:val="Normal"/>
-        <w:rPr>
           <w:rFonts w:eastAsia="NSimSun" w:cs="Mangal"/>
           <w:color w:val="auto"/>
           <w:kern w:val="2"/>
@@ -2781,30 +2866,6 @@
           <w:szCs w:val="24"/>
           <w:lang w:val="pt-BR" w:eastAsia="zh-CN" w:bidi="hi-IN"/>
         </w:rPr>
-      </w:pPr>
-      <w:r>
-        <w:rPr>
-          <w:rFonts w:ascii="Arial" w:hAnsi="Arial"/>
-        </w:rPr>
-      </w:r>
-    </w:p>
-    <w:p>
-      <w:pPr>
-        <w:pStyle w:val="Normal"/>
-        <w:rPr>
-          <w:rFonts w:ascii="Arial" w:hAnsi="Arial"/>
-        </w:rPr>
-      </w:pPr>
-      <w:r>
-        <w:rPr>
-          <w:rFonts w:eastAsia="NSimSun" w:cs="Mangal" w:ascii="Arial" w:hAnsi="Arial"/>
-          <w:color w:val="auto"/>
-          <w:kern w:val="2"/>
-          <w:sz w:val="24"/>
-          <w:szCs w:val="24"/>
-          <w:lang w:val="pt-BR" w:eastAsia="zh-CN" w:bidi="hi-IN"/>
-        </w:rPr>
-        <w:t>O Y é o atributo: Mpg consumo de gasolina</w:t>
       </w:r>
     </w:p>
     <w:p>
@@ -2821,188 +2882,12 @@
       </w:pPr>
       <w:r>
         <w:rPr>
-          <w:rFonts w:ascii="Arial" w:hAnsi="Arial"/>
-        </w:rPr>
-      </w:r>
-    </w:p>
-    <w:p>
-      <w:pPr>
-        <w:pStyle w:val="Normal"/>
-        <w:rPr>
           <w:rFonts w:eastAsia="NSimSun" w:cs="Mangal"/>
           <w:color w:val="auto"/>
           <w:kern w:val="2"/>
           <w:sz w:val="24"/>
           <w:szCs w:val="24"/>
           <w:lang w:val="pt-BR" w:eastAsia="zh-CN" w:bidi="hi-IN"/>
-        </w:rPr>
-      </w:pPr>
-      <w:r>
-        <w:rPr>
-          <w:rFonts w:ascii="Arial" w:hAnsi="Arial"/>
-        </w:rPr>
-      </w:r>
-    </w:p>
-    <w:p>
-      <w:pPr>
-        <w:pStyle w:val="Normal"/>
-        <w:rPr>
-          <w:rFonts w:eastAsia="NSimSun" w:cs="Mangal"/>
-          <w:color w:val="auto"/>
-          <w:kern w:val="2"/>
-          <w:sz w:val="24"/>
-          <w:szCs w:val="24"/>
-          <w:lang w:val="pt-BR" w:eastAsia="zh-CN" w:bidi="hi-IN"/>
-        </w:rPr>
-      </w:pPr>
-      <w:r>
-        <w:rPr>
-          <w:rFonts w:ascii="Arial" w:hAnsi="Arial"/>
-        </w:rPr>
-      </w:r>
-    </w:p>
-    <w:p>
-      <w:pPr>
-        <w:pStyle w:val="Normal"/>
-        <w:rPr>
-          <w:rFonts w:eastAsia="NSimSun" w:cs="Mangal"/>
-          <w:color w:val="auto"/>
-          <w:kern w:val="2"/>
-          <w:sz w:val="24"/>
-          <w:szCs w:val="24"/>
-          <w:lang w:val="pt-BR" w:eastAsia="zh-CN" w:bidi="hi-IN"/>
-        </w:rPr>
-      </w:pPr>
-      <w:r>
-        <w:rPr>
-          <w:rFonts w:ascii="Arial" w:hAnsi="Arial"/>
-        </w:rPr>
-      </w:r>
-    </w:p>
-    <w:p>
-      <w:pPr>
-        <w:pStyle w:val="Normal"/>
-        <w:rPr>
-          <w:rFonts w:eastAsia="NSimSun" w:cs="Mangal"/>
-          <w:color w:val="auto"/>
-          <w:kern w:val="2"/>
-          <w:sz w:val="24"/>
-          <w:szCs w:val="24"/>
-          <w:lang w:val="pt-BR" w:eastAsia="zh-CN" w:bidi="hi-IN"/>
-        </w:rPr>
-      </w:pPr>
-      <w:r>
-        <w:rPr>
-          <w:rFonts w:ascii="Arial" w:hAnsi="Arial"/>
-        </w:rPr>
-      </w:r>
-    </w:p>
-    <w:p>
-      <w:pPr>
-        <w:pStyle w:val="Normal"/>
-        <w:rPr>
-          <w:rFonts w:eastAsia="NSimSun" w:cs="Mangal"/>
-          <w:color w:val="auto"/>
-          <w:kern w:val="2"/>
-          <w:sz w:val="24"/>
-          <w:szCs w:val="24"/>
-          <w:lang w:val="pt-BR" w:eastAsia="zh-CN" w:bidi="hi-IN"/>
-        </w:rPr>
-      </w:pPr>
-      <w:r>
-        <w:rPr>
-          <w:rFonts w:ascii="Arial" w:hAnsi="Arial"/>
-        </w:rPr>
-      </w:r>
-    </w:p>
-    <w:p>
-      <w:pPr>
-        <w:pStyle w:val="Normal"/>
-        <w:rPr>
-          <w:rFonts w:eastAsia="NSimSun" w:cs="Mangal"/>
-          <w:color w:val="auto"/>
-          <w:kern w:val="2"/>
-          <w:sz w:val="24"/>
-          <w:szCs w:val="24"/>
-          <w:lang w:val="pt-BR" w:eastAsia="zh-CN" w:bidi="hi-IN"/>
-        </w:rPr>
-      </w:pPr>
-      <w:r>
-        <w:rPr>
-          <w:rFonts w:ascii="Arial" w:hAnsi="Arial"/>
-        </w:rPr>
-      </w:r>
-    </w:p>
-    <w:p>
-      <w:pPr>
-        <w:pStyle w:val="Normal"/>
-        <w:rPr>
-          <w:rFonts w:eastAsia="NSimSun" w:cs="Mangal"/>
-          <w:color w:val="auto"/>
-          <w:kern w:val="2"/>
-          <w:sz w:val="24"/>
-          <w:szCs w:val="24"/>
-          <w:lang w:val="pt-BR" w:eastAsia="zh-CN" w:bidi="hi-IN"/>
-        </w:rPr>
-      </w:pPr>
-      <w:r>
-        <w:rPr>
-          <w:rFonts w:ascii="Arial" w:hAnsi="Arial"/>
-        </w:rPr>
-      </w:r>
-    </w:p>
-    <w:p>
-      <w:pPr>
-        <w:pStyle w:val="Normal"/>
-        <w:rPr>
-          <w:rFonts w:ascii="Arial" w:hAnsi="Arial"/>
-        </w:rPr>
-      </w:pPr>
-      <w:r>
-        <w:rPr>
-          <w:rFonts w:eastAsia="NSimSun" w:cs="Mangal" w:ascii="Arial" w:hAnsi="Arial"/>
-          <w:color w:val="auto"/>
-          <w:kern w:val="2"/>
-          <w:sz w:val="24"/>
-          <w:szCs w:val="24"/>
-          <w:lang w:val="pt-BR" w:eastAsia="zh-CN" w:bidi="hi-IN"/>
-        </w:rPr>
-        <w:t>Gráfico de relação entre o consumo de combustível com á quantidade de Cilindros composta no carro.</w:t>
-      </w:r>
-    </w:p>
-    <w:p>
-      <w:pPr>
-        <w:pStyle w:val="Normal"/>
-        <w:rPr>
-          <w:rFonts w:eastAsia="NSimSun" w:cs="Mangal"/>
-          <w:color w:val="auto"/>
-          <w:kern w:val="2"/>
-          <w:sz w:val="24"/>
-          <w:szCs w:val="24"/>
-          <w:lang w:val="pt-BR" w:eastAsia="zh-CN" w:bidi="hi-IN"/>
-        </w:rPr>
-      </w:pPr>
-      <w:r>
-        <w:rPr>
-          <w:rFonts w:ascii="Arial" w:hAnsi="Arial"/>
-        </w:rPr>
-      </w:r>
-    </w:p>
-    <w:p>
-      <w:pPr>
-        <w:pStyle w:val="Normal"/>
-        <w:rPr>
-          <w:rFonts w:eastAsia="NSimSun" w:cs="Mangal"/>
-          <w:color w:val="auto"/>
-          <w:kern w:val="2"/>
-          <w:sz w:val="24"/>
-          <w:szCs w:val="24"/>
-          <w:lang w:val="pt-BR" w:eastAsia="zh-CN" w:bidi="hi-IN"/>
-        </w:rPr>
-      </w:pPr>
-      <w:r>
-        <w:rPr>
-          <w:rFonts w:ascii="Arial" w:hAnsi="Arial"/>
         </w:rPr>
         <w:drawing>
           <wp:anchor behindDoc="0" distT="0" distB="0" distL="0" distR="0" simplePos="0" locked="0" layoutInCell="1" allowOverlap="1" relativeHeight="2">
@@ -3065,14 +2950,6 @@
       </w:pPr>
       <w:r>
         <w:rPr>
-          <w:rFonts w:ascii="Arial" w:hAnsi="Arial"/>
-        </w:rPr>
-      </w:r>
-    </w:p>
-    <w:p>
-      <w:pPr>
-        <w:pStyle w:val="Normal"/>
-        <w:rPr>
           <w:rFonts w:eastAsia="NSimSun" w:cs="Mangal"/>
           <w:color w:val="auto"/>
           <w:kern w:val="2"/>
@@ -3080,11 +2957,6 @@
           <w:szCs w:val="24"/>
           <w:lang w:val="pt-BR" w:eastAsia="zh-CN" w:bidi="hi-IN"/>
         </w:rPr>
-      </w:pPr>
-      <w:r>
-        <w:rPr>
-          <w:rFonts w:ascii="Arial" w:hAnsi="Arial"/>
-        </w:rPr>
       </w:r>
     </w:p>
     <w:p>
@@ -3101,14 +2973,6 @@
       </w:pPr>
       <w:r>
         <w:rPr>
-          <w:rFonts w:ascii="Arial" w:hAnsi="Arial"/>
-        </w:rPr>
-      </w:r>
-    </w:p>
-    <w:p>
-      <w:pPr>
-        <w:pStyle w:val="Normal"/>
-        <w:rPr>
           <w:rFonts w:eastAsia="NSimSun" w:cs="Mangal"/>
           <w:color w:val="auto"/>
           <w:kern w:val="2"/>
@@ -3116,11 +2980,23 @@
           <w:szCs w:val="24"/>
           <w:lang w:val="pt-BR" w:eastAsia="zh-CN" w:bidi="hi-IN"/>
         </w:rPr>
-      </w:pPr>
-      <w:r>
-        <w:rPr>
-          <w:rFonts w:ascii="Arial" w:hAnsi="Arial"/>
-        </w:rPr>
+      </w:r>
+    </w:p>
+    <w:p>
+      <w:pPr>
+        <w:pStyle w:val="Normal"/>
+        <w:rPr/>
+      </w:pPr>
+      <w:r>
+        <w:rPr>
+          <w:rFonts w:eastAsia="NSimSun" w:cs="Mangal"/>
+          <w:color w:val="auto"/>
+          <w:kern w:val="2"/>
+          <w:sz w:val="24"/>
+          <w:szCs w:val="24"/>
+          <w:lang w:val="pt-BR" w:eastAsia="zh-CN" w:bidi="hi-IN"/>
+        </w:rPr>
+        <w:t>Como foi realizada</w:t>
       </w:r>
     </w:p>
     <w:sectPr>

</xml_diff>